<commit_message>
Updated 'Vercel Setup.docx/.pdf' NOTES to include vercel.json
</commit_message>
<xml_diff>
--- a/NOTES/NOTE - Vercel Setup.docx
+++ b/NOTES/NOTE - Vercel Setup.docx
@@ -9,20 +9,29 @@
           <w:ilvl w:val="0"/>
           <w:numId w:val="1"/>
         </w:numPr>
+        <w:spacing w:after="0" w:line="240" w:lineRule="auto"/>
         <w:rPr>
           <w:lang w:val="en-GB"/>
         </w:rPr>
       </w:pPr>
       <w:r>
         <w:rPr>
-          <w:lang w:val="fr-FR"/>
-        </w:rPr>
-        <w:t xml:space="preserve">app.py: Main app code. </w:t>
-      </w:r>
-      <w:r>
-        <w:rPr>
+          <w:b/>
+          <w:bCs/>
           <w:lang w:val="en-GB"/>
         </w:rPr>
+        <w:t>app.py</w:t>
+      </w:r>
+      <w:r>
+        <w:rPr>
+          <w:lang w:val="en-GB"/>
+        </w:rPr>
+        <w:t xml:space="preserve">: Main app code. </w:t>
+      </w:r>
+      <w:r>
+        <w:rPr>
+          <w:lang w:val="en-GB"/>
+        </w:rPr>
         <w:t xml:space="preserve">Remember to remove the </w:t>
       </w:r>
       <w:r>
@@ -35,6 +44,7 @@
     <w:p>
       <w:pPr>
         <w:pStyle w:val="ListParagraph"/>
+        <w:spacing w:after="0" w:line="240" w:lineRule="auto"/>
         <w:rPr>
           <w:sz w:val="10"/>
           <w:szCs w:val="10"/>
@@ -46,7 +56,7 @@
       <w:pPr>
         <w:pStyle w:val="ListParagraph"/>
         <w:shd w:val="clear" w:color="auto" w:fill="1F1F1F"/>
-        <w:spacing w:after="0" w:line="285" w:lineRule="atLeast"/>
+        <w:spacing w:after="0" w:line="240" w:lineRule="auto"/>
         <w:rPr>
           <w:rFonts w:ascii="Consolas" w:eastAsia="Times New Roman" w:hAnsi="Consolas" w:cs="Times New Roman"/>
           <w:color w:val="C586C0"/>
@@ -62,7 +72,7 @@
       <w:pPr>
         <w:pStyle w:val="ListParagraph"/>
         <w:shd w:val="clear" w:color="auto" w:fill="1F1F1F"/>
-        <w:spacing w:after="0" w:line="285" w:lineRule="atLeast"/>
+        <w:spacing w:after="0" w:line="240" w:lineRule="auto"/>
         <w:rPr>
           <w:rFonts w:ascii="Consolas" w:eastAsia="Times New Roman" w:hAnsi="Consolas" w:cs="Times New Roman"/>
           <w:color w:val="CCCCCC"/>
@@ -174,7 +184,7 @@
       <w:pPr>
         <w:pStyle w:val="ListParagraph"/>
         <w:shd w:val="clear" w:color="auto" w:fill="1F1F1F"/>
-        <w:spacing w:after="0" w:line="285" w:lineRule="atLeast"/>
+        <w:spacing w:after="0" w:line="240" w:lineRule="auto"/>
         <w:rPr>
           <w:rFonts w:ascii="Consolas" w:eastAsia="Times New Roman" w:hAnsi="Consolas" w:cs="Times New Roman"/>
           <w:color w:val="CCCCCC"/>
@@ -298,20 +308,21 @@
       <w:pPr>
         <w:pStyle w:val="ListParagraph"/>
         <w:shd w:val="clear" w:color="auto" w:fill="1F1F1F"/>
-        <w:spacing w:after="0" w:line="285" w:lineRule="atLeast"/>
-        <w:rPr>
-          <w:rFonts w:ascii="Consolas" w:eastAsia="Times New Roman" w:hAnsi="Consolas" w:cs="Times New Roman"/>
-          <w:color w:val="CCCCCC"/>
-          <w:kern w:val="0"/>
-          <w:sz w:val="21"/>
-          <w:szCs w:val="21"/>
-          <w:lang w:val="en-GB" w:eastAsia="en-GB"/>
-          <w14:ligatures w14:val="none"/>
-        </w:rPr>
-      </w:pPr>
-    </w:p>
-    <w:p>
-      <w:pPr>
+        <w:spacing w:after="0" w:line="240" w:lineRule="auto"/>
+        <w:rPr>
+          <w:rFonts w:ascii="Consolas" w:eastAsia="Times New Roman" w:hAnsi="Consolas" w:cs="Times New Roman"/>
+          <w:color w:val="CCCCCC"/>
+          <w:kern w:val="0"/>
+          <w:sz w:val="21"/>
+          <w:szCs w:val="21"/>
+          <w:lang w:val="en-GB" w:eastAsia="en-GB"/>
+          <w14:ligatures w14:val="none"/>
+        </w:rPr>
+      </w:pPr>
+    </w:p>
+    <w:p>
+      <w:pPr>
+        <w:spacing w:after="0" w:line="240" w:lineRule="auto"/>
         <w:rPr>
           <w:sz w:val="20"/>
           <w:szCs w:val="20"/>
@@ -326,15 +337,20 @@
           <w:ilvl w:val="0"/>
           <w:numId w:val="1"/>
         </w:numPr>
-      </w:pPr>
-      <w:r>
-        <w:t>wsgi.py:</w:t>
-      </w:r>
-    </w:p>
-    <w:p>
-      <w:pPr>
-        <w:shd w:val="clear" w:color="auto" w:fill="1F1F1F"/>
-        <w:spacing w:after="0" w:line="285" w:lineRule="atLeast"/>
+        <w:spacing w:after="0" w:line="240" w:lineRule="auto"/>
+      </w:pPr>
+      <w:r>
+        <w:rPr>
+          <w:b/>
+          <w:bCs/>
+        </w:rPr>
+        <w:t>wsgi.py</w:t>
+      </w:r>
+    </w:p>
+    <w:p>
+      <w:pPr>
+        <w:shd w:val="clear" w:color="auto" w:fill="1F1F1F"/>
+        <w:spacing w:after="0" w:line="240" w:lineRule="auto"/>
         <w:ind w:left="709"/>
         <w:rPr>
           <w:rFonts w:ascii="Consolas" w:eastAsia="Times New Roman" w:hAnsi="Consolas" w:cs="Times New Roman"/>
@@ -350,7 +366,7 @@
     <w:p>
       <w:pPr>
         <w:shd w:val="clear" w:color="auto" w:fill="1F1F1F"/>
-        <w:spacing w:after="0" w:line="285" w:lineRule="atLeast"/>
+        <w:spacing w:after="0" w:line="240" w:lineRule="auto"/>
         <w:ind w:left="709"/>
         <w:rPr>
           <w:rFonts w:ascii="Consolas" w:eastAsia="Times New Roman" w:hAnsi="Consolas" w:cs="Times New Roman"/>
@@ -450,7 +466,7 @@
     <w:p>
       <w:pPr>
         <w:shd w:val="clear" w:color="auto" w:fill="1F1F1F"/>
-        <w:spacing w:after="0" w:line="285" w:lineRule="atLeast"/>
+        <w:spacing w:after="0" w:line="240" w:lineRule="auto"/>
         <w:ind w:left="709"/>
         <w:rPr>
           <w:rFonts w:ascii="Consolas" w:eastAsia="Times New Roman" w:hAnsi="Consolas" w:cs="Times New Roman"/>
@@ -466,7 +482,7 @@
     <w:p>
       <w:pPr>
         <w:shd w:val="clear" w:color="auto" w:fill="1F1F1F"/>
-        <w:spacing w:after="0" w:line="285" w:lineRule="atLeast"/>
+        <w:spacing w:after="0" w:line="240" w:lineRule="auto"/>
         <w:ind w:left="709"/>
         <w:rPr>
           <w:rFonts w:ascii="Consolas" w:eastAsia="Times New Roman" w:hAnsi="Consolas" w:cs="Times New Roman"/>
@@ -578,7 +594,7 @@
     <w:p>
       <w:pPr>
         <w:shd w:val="clear" w:color="auto" w:fill="1F1F1F"/>
-        <w:spacing w:after="0" w:line="285" w:lineRule="atLeast"/>
+        <w:spacing w:after="0" w:line="240" w:lineRule="auto"/>
         <w:ind w:left="709"/>
         <w:rPr>
           <w:rFonts w:ascii="Consolas" w:eastAsia="Times New Roman" w:hAnsi="Consolas" w:cs="Times New Roman"/>
@@ -702,7 +718,7 @@
     <w:p>
       <w:pPr>
         <w:shd w:val="clear" w:color="auto" w:fill="1F1F1F"/>
-        <w:spacing w:after="0" w:line="285" w:lineRule="atLeast"/>
+        <w:spacing w:after="0" w:line="240" w:lineRule="auto"/>
         <w:ind w:left="709"/>
         <w:rPr>
           <w:rFonts w:ascii="Consolas" w:eastAsia="Times New Roman" w:hAnsi="Consolas" w:cs="Times New Roman"/>
@@ -718,6 +734,7 @@
     <w:p>
       <w:pPr>
         <w:pStyle w:val="ListParagraph"/>
+        <w:spacing w:after="0" w:line="240" w:lineRule="auto"/>
         <w:ind w:left="709"/>
         <w:rPr>
           <w:lang w:val="en-GB"/>
@@ -731,8 +748,17 @@
           <w:ilvl w:val="0"/>
           <w:numId w:val="1"/>
         </w:numPr>
-      </w:pPr>
-      <w:r>
+        <w:spacing w:after="0" w:line="240" w:lineRule="auto"/>
+        <w:rPr>
+          <w:b/>
+          <w:bCs/>
+        </w:rPr>
+      </w:pPr>
+      <w:r>
+        <w:rPr>
+          <w:b/>
+          <w:bCs/>
+        </w:rPr>
         <w:t>index.py</w:t>
       </w:r>
     </w:p>
@@ -740,7 +766,7 @@
       <w:pPr>
         <w:pStyle w:val="ListParagraph"/>
         <w:shd w:val="clear" w:color="auto" w:fill="1F1F1F"/>
-        <w:spacing w:after="0" w:line="285" w:lineRule="atLeast"/>
+        <w:spacing w:after="0" w:line="240" w:lineRule="auto"/>
         <w:rPr>
           <w:rFonts w:ascii="Consolas" w:eastAsia="Times New Roman" w:hAnsi="Consolas" w:cs="Times New Roman"/>
           <w:color w:val="C586C0"/>
@@ -756,7 +782,7 @@
       <w:pPr>
         <w:pStyle w:val="ListParagraph"/>
         <w:shd w:val="clear" w:color="auto" w:fill="1F1F1F"/>
-        <w:spacing w:after="0" w:line="285" w:lineRule="atLeast"/>
+        <w:spacing w:after="0" w:line="240" w:lineRule="auto"/>
         <w:rPr>
           <w:rFonts w:ascii="Consolas" w:eastAsia="Times New Roman" w:hAnsi="Consolas" w:cs="Times New Roman"/>
           <w:color w:val="9CDCFE"/>
@@ -856,7 +882,7 @@
       <w:pPr>
         <w:pStyle w:val="ListParagraph"/>
         <w:shd w:val="clear" w:color="auto" w:fill="1F1F1F"/>
-        <w:spacing w:after="0" w:line="285" w:lineRule="atLeast"/>
+        <w:spacing w:after="0" w:line="240" w:lineRule="auto"/>
         <w:rPr>
           <w:rFonts w:ascii="Consolas" w:eastAsia="Times New Roman" w:hAnsi="Consolas" w:cs="Times New Roman"/>
           <w:color w:val="CCCCCC"/>
@@ -871,6 +897,7 @@
     <w:p>
       <w:pPr>
         <w:pStyle w:val="ListParagraph"/>
+        <w:spacing w:after="0" w:line="240" w:lineRule="auto"/>
       </w:pPr>
     </w:p>
     <w:p>
@@ -880,6 +907,7 @@
           <w:ilvl w:val="0"/>
           <w:numId w:val="1"/>
         </w:numPr>
+        <w:spacing w:after="0" w:line="240" w:lineRule="auto"/>
         <w:rPr>
           <w:lang w:val="en-GB"/>
         </w:rPr>
@@ -892,15 +920,23 @@
       </w:r>
       <w:r>
         <w:rPr>
+          <w:b/>
+          <w:bCs/>
           <w:lang w:val="en-GB"/>
         </w:rPr>
-        <w:t>requirements.txt file which can be made using the following command in the venv (virtual environment):</w:t>
-      </w:r>
-    </w:p>
-    <w:p>
-      <w:pPr>
-        <w:shd w:val="clear" w:color="auto" w:fill="1F1F1F"/>
-        <w:spacing w:after="0" w:line="285" w:lineRule="atLeast"/>
+        <w:t>requirements.txt</w:t>
+      </w:r>
+      <w:r>
+        <w:rPr>
+          <w:lang w:val="en-GB"/>
+        </w:rPr>
+        <w:t xml:space="preserve"> file which can be made using the following command in the venv (virtual environment):</w:t>
+      </w:r>
+    </w:p>
+    <w:p>
+      <w:pPr>
+        <w:shd w:val="clear" w:color="auto" w:fill="1F1F1F"/>
+        <w:spacing w:after="0" w:line="240" w:lineRule="auto"/>
         <w:ind w:left="709"/>
         <w:rPr>
           <w:rFonts w:ascii="Consolas" w:eastAsia="Times New Roman" w:hAnsi="Consolas" w:cs="Times New Roman"/>
@@ -916,7 +952,7 @@
     <w:p>
       <w:pPr>
         <w:shd w:val="clear" w:color="auto" w:fill="1F1F1F"/>
-        <w:spacing w:after="0" w:line="285" w:lineRule="atLeast"/>
+        <w:spacing w:after="0" w:line="240" w:lineRule="auto"/>
         <w:ind w:left="709"/>
         <w:rPr>
           <w:rFonts w:ascii="Consolas" w:eastAsia="Times New Roman" w:hAnsi="Consolas" w:cs="Times New Roman"/>
@@ -968,7 +1004,7 @@
     <w:p>
       <w:pPr>
         <w:shd w:val="clear" w:color="auto" w:fill="1F1F1F"/>
-        <w:spacing w:after="0" w:line="285" w:lineRule="atLeast"/>
+        <w:spacing w:after="0" w:line="240" w:lineRule="auto"/>
         <w:ind w:left="709"/>
         <w:rPr>
           <w:rFonts w:ascii="Consolas" w:eastAsia="Times New Roman" w:hAnsi="Consolas" w:cs="Times New Roman"/>
@@ -983,6 +1019,7 @@
     </w:p>
     <w:p>
       <w:pPr>
+        <w:spacing w:after="0" w:line="240" w:lineRule="auto"/>
         <w:rPr>
           <w:lang w:val="en-GB"/>
         </w:rPr>
@@ -991,36 +1028,920 @@
     <w:p>
       <w:pPr>
         <w:pStyle w:val="ListParagraph"/>
-        <w:rPr>
+        <w:numPr>
+          <w:ilvl w:val="0"/>
+          <w:numId w:val="1"/>
+        </w:numPr>
+        <w:spacing w:after="0" w:line="240" w:lineRule="auto"/>
+        <w:rPr>
+          <w:b/>
+          <w:bCs/>
           <w:lang w:val="en-GB"/>
         </w:rPr>
       </w:pPr>
       <w:r>
         <w:rPr>
+          <w:b/>
+          <w:bCs/>
           <w:lang w:val="en-GB"/>
         </w:rPr>
+        <w:t>vercel.json</w:t>
+      </w:r>
+    </w:p>
+    <w:p>
+      <w:pPr>
+        <w:shd w:val="clear" w:color="auto" w:fill="1F1F1F"/>
+        <w:spacing w:after="0" w:line="240" w:lineRule="auto"/>
+        <w:ind w:left="709"/>
+        <w:rPr>
+          <w:rFonts w:ascii="Consolas" w:eastAsia="Times New Roman" w:hAnsi="Consolas" w:cs="Times New Roman"/>
+          <w:color w:val="CCCCCC"/>
+          <w:kern w:val="0"/>
+          <w:sz w:val="21"/>
+          <w:szCs w:val="21"/>
+          <w:lang w:val="en-GB" w:eastAsia="en-GB"/>
+          <w14:ligatures w14:val="none"/>
+        </w:rPr>
+      </w:pPr>
+      <w:r>
+        <w:rPr>
+          <w:rFonts w:ascii="Consolas" w:eastAsia="Times New Roman" w:hAnsi="Consolas" w:cs="Times New Roman"/>
+          <w:color w:val="CCCCCC"/>
+          <w:kern w:val="0"/>
+          <w:sz w:val="21"/>
+          <w:szCs w:val="21"/>
+          <w:lang w:val="en-GB" w:eastAsia="en-GB"/>
+          <w14:ligatures w14:val="none"/>
+        </w:rPr>
+        <w:t>{</w:t>
+      </w:r>
+    </w:p>
+    <w:p>
+      <w:pPr>
+        <w:shd w:val="clear" w:color="auto" w:fill="1F1F1F"/>
+        <w:spacing w:after="0" w:line="240" w:lineRule="auto"/>
+        <w:ind w:left="709"/>
+        <w:rPr>
+          <w:rFonts w:ascii="Consolas" w:eastAsia="Times New Roman" w:hAnsi="Consolas" w:cs="Times New Roman"/>
+          <w:color w:val="CCCCCC"/>
+          <w:kern w:val="0"/>
+          <w:sz w:val="21"/>
+          <w:szCs w:val="21"/>
+          <w:lang w:val="en-GB" w:eastAsia="en-GB"/>
+          <w14:ligatures w14:val="none"/>
+        </w:rPr>
+      </w:pPr>
+      <w:r>
+        <w:rPr>
+          <w:rFonts w:ascii="Consolas" w:eastAsia="Times New Roman" w:hAnsi="Consolas" w:cs="Times New Roman"/>
+          <w:color w:val="CCCCCC"/>
+          <w:kern w:val="0"/>
+          <w:sz w:val="21"/>
+          <w:szCs w:val="21"/>
+          <w:lang w:val="en-GB" w:eastAsia="en-GB"/>
+          <w14:ligatures w14:val="none"/>
+        </w:rPr>
+        <w:t xml:space="preserve">    </w:t>
+      </w:r>
+      <w:r>
+        <w:rPr>
+          <w:rFonts w:ascii="Consolas" w:eastAsia="Times New Roman" w:hAnsi="Consolas" w:cs="Times New Roman"/>
+          <w:color w:val="9CDCFE"/>
+          <w:kern w:val="0"/>
+          <w:sz w:val="21"/>
+          <w:szCs w:val="21"/>
+          <w:lang w:val="en-GB" w:eastAsia="en-GB"/>
+          <w14:ligatures w14:val="none"/>
+        </w:rPr>
+        <w:t>"version"</w:t>
+      </w:r>
+      <w:r>
+        <w:rPr>
+          <w:rFonts w:ascii="Consolas" w:eastAsia="Times New Roman" w:hAnsi="Consolas" w:cs="Times New Roman"/>
+          <w:color w:val="CCCCCC"/>
+          <w:kern w:val="0"/>
+          <w:sz w:val="21"/>
+          <w:szCs w:val="21"/>
+          <w:lang w:val="en-GB" w:eastAsia="en-GB"/>
+          <w14:ligatures w14:val="none"/>
+        </w:rPr>
+        <w:t>:</w:t>
+      </w:r>
+      <w:r>
+        <w:rPr>
+          <w:rFonts w:ascii="Consolas" w:eastAsia="Times New Roman" w:hAnsi="Consolas" w:cs="Times New Roman"/>
+          <w:color w:val="B5CEA8"/>
+          <w:kern w:val="0"/>
+          <w:sz w:val="21"/>
+          <w:szCs w:val="21"/>
+          <w:lang w:val="en-GB" w:eastAsia="en-GB"/>
+          <w14:ligatures w14:val="none"/>
+        </w:rPr>
+        <w:t>2</w:t>
+      </w:r>
+      <w:r>
+        <w:rPr>
+          <w:rFonts w:ascii="Consolas" w:eastAsia="Times New Roman" w:hAnsi="Consolas" w:cs="Times New Roman"/>
+          <w:color w:val="CCCCCC"/>
+          <w:kern w:val="0"/>
+          <w:sz w:val="21"/>
+          <w:szCs w:val="21"/>
+          <w:lang w:val="en-GB" w:eastAsia="en-GB"/>
+          <w14:ligatures w14:val="none"/>
+        </w:rPr>
+        <w:t>,</w:t>
+      </w:r>
+    </w:p>
+    <w:p>
+      <w:pPr>
+        <w:shd w:val="clear" w:color="auto" w:fill="1F1F1F"/>
+        <w:spacing w:after="0" w:line="240" w:lineRule="auto"/>
+        <w:ind w:left="709"/>
+        <w:rPr>
+          <w:rFonts w:ascii="Consolas" w:eastAsia="Times New Roman" w:hAnsi="Consolas" w:cs="Times New Roman"/>
+          <w:color w:val="CCCCCC"/>
+          <w:kern w:val="0"/>
+          <w:sz w:val="21"/>
+          <w:szCs w:val="21"/>
+          <w:lang w:val="en-GB" w:eastAsia="en-GB"/>
+          <w14:ligatures w14:val="none"/>
+        </w:rPr>
+      </w:pPr>
+      <w:r>
+        <w:rPr>
+          <w:rFonts w:ascii="Consolas" w:eastAsia="Times New Roman" w:hAnsi="Consolas" w:cs="Times New Roman"/>
+          <w:color w:val="CCCCCC"/>
+          <w:kern w:val="0"/>
+          <w:sz w:val="21"/>
+          <w:szCs w:val="21"/>
+          <w:lang w:val="en-GB" w:eastAsia="en-GB"/>
+          <w14:ligatures w14:val="none"/>
+        </w:rPr>
+        <w:t xml:space="preserve">    </w:t>
+      </w:r>
+      <w:r>
+        <w:rPr>
+          <w:rFonts w:ascii="Consolas" w:eastAsia="Times New Roman" w:hAnsi="Consolas" w:cs="Times New Roman"/>
+          <w:color w:val="9CDCFE"/>
+          <w:kern w:val="0"/>
+          <w:sz w:val="21"/>
+          <w:szCs w:val="21"/>
+          <w:lang w:val="en-GB" w:eastAsia="en-GB"/>
+          <w14:ligatures w14:val="none"/>
+        </w:rPr>
+        <w:t>"builds"</w:t>
+      </w:r>
+      <w:r>
+        <w:rPr>
+          <w:rFonts w:ascii="Consolas" w:eastAsia="Times New Roman" w:hAnsi="Consolas" w:cs="Times New Roman"/>
+          <w:color w:val="CCCCCC"/>
+          <w:kern w:val="0"/>
+          <w:sz w:val="21"/>
+          <w:szCs w:val="21"/>
+          <w:lang w:val="en-GB" w:eastAsia="en-GB"/>
+          <w14:ligatures w14:val="none"/>
+        </w:rPr>
+        <w:t>: [</w:t>
+      </w:r>
+    </w:p>
+    <w:p>
+      <w:pPr>
+        <w:shd w:val="clear" w:color="auto" w:fill="1F1F1F"/>
+        <w:spacing w:after="0" w:line="240" w:lineRule="auto"/>
+        <w:ind w:left="709"/>
+        <w:rPr>
+          <w:rFonts w:ascii="Consolas" w:eastAsia="Times New Roman" w:hAnsi="Consolas" w:cs="Times New Roman"/>
+          <w:color w:val="CCCCCC"/>
+          <w:kern w:val="0"/>
+          <w:sz w:val="21"/>
+          <w:szCs w:val="21"/>
+          <w:lang w:val="en-GB" w:eastAsia="en-GB"/>
+          <w14:ligatures w14:val="none"/>
+        </w:rPr>
+      </w:pPr>
+      <w:r>
+        <w:rPr>
+          <w:rFonts w:ascii="Consolas" w:eastAsia="Times New Roman" w:hAnsi="Consolas" w:cs="Times New Roman"/>
+          <w:color w:val="CCCCCC"/>
+          <w:kern w:val="0"/>
+          <w:sz w:val="21"/>
+          <w:szCs w:val="21"/>
+          <w:lang w:val="en-GB" w:eastAsia="en-GB"/>
+          <w14:ligatures w14:val="none"/>
+        </w:rPr>
+        <w:t>        {</w:t>
+      </w:r>
+    </w:p>
+    <w:p>
+      <w:pPr>
+        <w:shd w:val="clear" w:color="auto" w:fill="1F1F1F"/>
+        <w:spacing w:after="0" w:line="240" w:lineRule="auto"/>
+        <w:ind w:left="709"/>
+        <w:rPr>
+          <w:rFonts w:ascii="Consolas" w:eastAsia="Times New Roman" w:hAnsi="Consolas" w:cs="Times New Roman"/>
+          <w:color w:val="CCCCCC"/>
+          <w:kern w:val="0"/>
+          <w:sz w:val="21"/>
+          <w:szCs w:val="21"/>
+          <w:lang w:val="en-GB" w:eastAsia="en-GB"/>
+          <w14:ligatures w14:val="none"/>
+        </w:rPr>
+      </w:pPr>
+      <w:r>
+        <w:rPr>
+          <w:rFonts w:ascii="Consolas" w:eastAsia="Times New Roman" w:hAnsi="Consolas" w:cs="Times New Roman"/>
+          <w:color w:val="CCCCCC"/>
+          <w:kern w:val="0"/>
+          <w:sz w:val="21"/>
+          <w:szCs w:val="21"/>
+          <w:lang w:val="en-GB" w:eastAsia="en-GB"/>
+          <w14:ligatures w14:val="none"/>
+        </w:rPr>
+        <w:t xml:space="preserve">            </w:t>
+      </w:r>
+      <w:r>
+        <w:rPr>
+          <w:rFonts w:ascii="Consolas" w:eastAsia="Times New Roman" w:hAnsi="Consolas" w:cs="Times New Roman"/>
+          <w:color w:val="9CDCFE"/>
+          <w:kern w:val="0"/>
+          <w:sz w:val="21"/>
+          <w:szCs w:val="21"/>
+          <w:lang w:val="en-GB" w:eastAsia="en-GB"/>
+          <w14:ligatures w14:val="none"/>
+        </w:rPr>
+        <w:t>"src"</w:t>
+      </w:r>
+      <w:r>
+        <w:rPr>
+          <w:rFonts w:ascii="Consolas" w:eastAsia="Times New Roman" w:hAnsi="Consolas" w:cs="Times New Roman"/>
+          <w:color w:val="CCCCCC"/>
+          <w:kern w:val="0"/>
+          <w:sz w:val="21"/>
+          <w:szCs w:val="21"/>
+          <w:lang w:val="en-GB" w:eastAsia="en-GB"/>
+          <w14:ligatures w14:val="none"/>
+        </w:rPr>
+        <w:t>:</w:t>
+      </w:r>
+      <w:r>
+        <w:rPr>
+          <w:rFonts w:ascii="Consolas" w:eastAsia="Times New Roman" w:hAnsi="Consolas" w:cs="Times New Roman"/>
+          <w:color w:val="CE9178"/>
+          <w:kern w:val="0"/>
+          <w:sz w:val="21"/>
+          <w:szCs w:val="21"/>
+          <w:lang w:val="en-GB" w:eastAsia="en-GB"/>
+          <w14:ligatures w14:val="none"/>
+        </w:rPr>
+        <w:t>"./index.py"</w:t>
+      </w:r>
+      <w:r>
+        <w:rPr>
+          <w:rFonts w:ascii="Consolas" w:eastAsia="Times New Roman" w:hAnsi="Consolas" w:cs="Times New Roman"/>
+          <w:color w:val="CCCCCC"/>
+          <w:kern w:val="0"/>
+          <w:sz w:val="21"/>
+          <w:szCs w:val="21"/>
+          <w:lang w:val="en-GB" w:eastAsia="en-GB"/>
+          <w14:ligatures w14:val="none"/>
+        </w:rPr>
+        <w:t>,</w:t>
+      </w:r>
+    </w:p>
+    <w:p>
+      <w:pPr>
+        <w:shd w:val="clear" w:color="auto" w:fill="1F1F1F"/>
+        <w:spacing w:after="0" w:line="240" w:lineRule="auto"/>
+        <w:ind w:left="709"/>
+        <w:rPr>
+          <w:rFonts w:ascii="Consolas" w:eastAsia="Times New Roman" w:hAnsi="Consolas" w:cs="Times New Roman"/>
+          <w:color w:val="CCCCCC"/>
+          <w:kern w:val="0"/>
+          <w:sz w:val="21"/>
+          <w:szCs w:val="21"/>
+          <w:lang w:val="en-GB" w:eastAsia="en-GB"/>
+          <w14:ligatures w14:val="none"/>
+        </w:rPr>
+      </w:pPr>
+      <w:r>
+        <w:rPr>
+          <w:rFonts w:ascii="Consolas" w:eastAsia="Times New Roman" w:hAnsi="Consolas" w:cs="Times New Roman"/>
+          <w:color w:val="CCCCCC"/>
+          <w:kern w:val="0"/>
+          <w:sz w:val="21"/>
+          <w:szCs w:val="21"/>
+          <w:lang w:val="en-GB" w:eastAsia="en-GB"/>
+          <w14:ligatures w14:val="none"/>
+        </w:rPr>
+        <w:t xml:space="preserve">            </w:t>
+      </w:r>
+      <w:r>
+        <w:rPr>
+          <w:rFonts w:ascii="Consolas" w:eastAsia="Times New Roman" w:hAnsi="Consolas" w:cs="Times New Roman"/>
+          <w:color w:val="9CDCFE"/>
+          <w:kern w:val="0"/>
+          <w:sz w:val="21"/>
+          <w:szCs w:val="21"/>
+          <w:lang w:val="en-GB" w:eastAsia="en-GB"/>
+          <w14:ligatures w14:val="none"/>
+        </w:rPr>
+        <w:t>"use"</w:t>
+      </w:r>
+      <w:r>
+        <w:rPr>
+          <w:rFonts w:ascii="Consolas" w:eastAsia="Times New Roman" w:hAnsi="Consolas" w:cs="Times New Roman"/>
+          <w:color w:val="CCCCCC"/>
+          <w:kern w:val="0"/>
+          <w:sz w:val="21"/>
+          <w:szCs w:val="21"/>
+          <w:lang w:val="en-GB" w:eastAsia="en-GB"/>
+          <w14:ligatures w14:val="none"/>
+        </w:rPr>
+        <w:t>:</w:t>
+      </w:r>
+      <w:r>
+        <w:rPr>
+          <w:rFonts w:ascii="Consolas" w:eastAsia="Times New Roman" w:hAnsi="Consolas" w:cs="Times New Roman"/>
+          <w:color w:val="CE9178"/>
+          <w:kern w:val="0"/>
+          <w:sz w:val="21"/>
+          <w:szCs w:val="21"/>
+          <w:lang w:val="en-GB" w:eastAsia="en-GB"/>
+          <w14:ligatures w14:val="none"/>
+        </w:rPr>
+        <w:t>"@vercel/python"</w:t>
+      </w:r>
+      <w:r>
+        <w:rPr>
+          <w:rFonts w:ascii="Consolas" w:eastAsia="Times New Roman" w:hAnsi="Consolas" w:cs="Times New Roman"/>
+          <w:color w:val="CCCCCC"/>
+          <w:kern w:val="0"/>
+          <w:sz w:val="21"/>
+          <w:szCs w:val="21"/>
+          <w:lang w:val="en-GB" w:eastAsia="en-GB"/>
+          <w14:ligatures w14:val="none"/>
+        </w:rPr>
+        <w:t>,</w:t>
+      </w:r>
+    </w:p>
+    <w:p>
+      <w:pPr>
+        <w:shd w:val="clear" w:color="auto" w:fill="1F1F1F"/>
+        <w:spacing w:after="0" w:line="240" w:lineRule="auto"/>
+        <w:ind w:left="709"/>
+        <w:rPr>
+          <w:rFonts w:ascii="Consolas" w:eastAsia="Times New Roman" w:hAnsi="Consolas" w:cs="Times New Roman"/>
+          <w:color w:val="CCCCCC"/>
+          <w:kern w:val="0"/>
+          <w:sz w:val="21"/>
+          <w:szCs w:val="21"/>
+          <w:lang w:val="en-GB" w:eastAsia="en-GB"/>
+          <w14:ligatures w14:val="none"/>
+        </w:rPr>
+      </w:pPr>
+      <w:r>
+        <w:rPr>
+          <w:rFonts w:ascii="Consolas" w:eastAsia="Times New Roman" w:hAnsi="Consolas" w:cs="Times New Roman"/>
+          <w:color w:val="CCCCCC"/>
+          <w:kern w:val="0"/>
+          <w:sz w:val="21"/>
+          <w:szCs w:val="21"/>
+          <w:lang w:val="en-GB" w:eastAsia="en-GB"/>
+          <w14:ligatures w14:val="none"/>
+        </w:rPr>
+        <w:t xml:space="preserve">            </w:t>
+      </w:r>
+      <w:r>
+        <w:rPr>
+          <w:rFonts w:ascii="Consolas" w:eastAsia="Times New Roman" w:hAnsi="Consolas" w:cs="Times New Roman"/>
+          <w:color w:val="9CDCFE"/>
+          <w:kern w:val="0"/>
+          <w:sz w:val="21"/>
+          <w:szCs w:val="21"/>
+          <w:lang w:val="en-GB" w:eastAsia="en-GB"/>
+          <w14:ligatures w14:val="none"/>
+        </w:rPr>
+        <w:t>"config"</w:t>
+      </w:r>
+      <w:r>
+        <w:rPr>
+          <w:rFonts w:ascii="Consolas" w:eastAsia="Times New Roman" w:hAnsi="Consolas" w:cs="Times New Roman"/>
+          <w:color w:val="CCCCCC"/>
+          <w:kern w:val="0"/>
+          <w:sz w:val="21"/>
+          <w:szCs w:val="21"/>
+          <w:lang w:val="en-GB" w:eastAsia="en-GB"/>
+          <w14:ligatures w14:val="none"/>
+        </w:rPr>
+        <w:t>:{</w:t>
+      </w:r>
+      <w:r>
+        <w:rPr>
+          <w:rFonts w:ascii="Consolas" w:eastAsia="Times New Roman" w:hAnsi="Consolas" w:cs="Times New Roman"/>
+          <w:color w:val="9CDCFE"/>
+          <w:kern w:val="0"/>
+          <w:sz w:val="21"/>
+          <w:szCs w:val="21"/>
+          <w:lang w:val="en-GB" w:eastAsia="en-GB"/>
+          <w14:ligatures w14:val="none"/>
+        </w:rPr>
+        <w:t>"runtime"</w:t>
+      </w:r>
+      <w:r>
+        <w:rPr>
+          <w:rFonts w:ascii="Consolas" w:eastAsia="Times New Roman" w:hAnsi="Consolas" w:cs="Times New Roman"/>
+          <w:color w:val="CCCCCC"/>
+          <w:kern w:val="0"/>
+          <w:sz w:val="21"/>
+          <w:szCs w:val="21"/>
+          <w:lang w:val="en-GB" w:eastAsia="en-GB"/>
+          <w14:ligatures w14:val="none"/>
+        </w:rPr>
+        <w:t>:</w:t>
+      </w:r>
+      <w:r>
+        <w:rPr>
+          <w:rFonts w:ascii="Consolas" w:eastAsia="Times New Roman" w:hAnsi="Consolas" w:cs="Times New Roman"/>
+          <w:color w:val="CE9178"/>
+          <w:kern w:val="0"/>
+          <w:sz w:val="21"/>
+          <w:szCs w:val="21"/>
+          <w:lang w:val="en-GB" w:eastAsia="en-GB"/>
+          <w14:ligatures w14:val="none"/>
+        </w:rPr>
+        <w:t>"python3.12"</w:t>
+      </w:r>
+      <w:r>
+        <w:rPr>
+          <w:rFonts w:ascii="Consolas" w:eastAsia="Times New Roman" w:hAnsi="Consolas" w:cs="Times New Roman"/>
+          <w:color w:val="CCCCCC"/>
+          <w:kern w:val="0"/>
+          <w:sz w:val="21"/>
+          <w:szCs w:val="21"/>
+          <w:lang w:val="en-GB" w:eastAsia="en-GB"/>
+          <w14:ligatures w14:val="none"/>
+        </w:rPr>
+        <w:t>}</w:t>
+      </w:r>
+    </w:p>
+    <w:p>
+      <w:pPr>
+        <w:shd w:val="clear" w:color="auto" w:fill="1F1F1F"/>
+        <w:spacing w:after="0" w:line="240" w:lineRule="auto"/>
+        <w:ind w:left="709"/>
+        <w:rPr>
+          <w:rFonts w:ascii="Consolas" w:eastAsia="Times New Roman" w:hAnsi="Consolas" w:cs="Times New Roman"/>
+          <w:color w:val="CCCCCC"/>
+          <w:kern w:val="0"/>
+          <w:sz w:val="21"/>
+          <w:szCs w:val="21"/>
+          <w:lang w:val="en-GB" w:eastAsia="en-GB"/>
+          <w14:ligatures w14:val="none"/>
+        </w:rPr>
+      </w:pPr>
+      <w:r>
+        <w:rPr>
+          <w:rFonts w:ascii="Consolas" w:eastAsia="Times New Roman" w:hAnsi="Consolas" w:cs="Times New Roman"/>
+          <w:color w:val="CCCCCC"/>
+          <w:kern w:val="0"/>
+          <w:sz w:val="21"/>
+          <w:szCs w:val="21"/>
+          <w:lang w:val="en-GB" w:eastAsia="en-GB"/>
+          <w14:ligatures w14:val="none"/>
+        </w:rPr>
+        <w:t>        }</w:t>
+      </w:r>
+    </w:p>
+    <w:p>
+      <w:pPr>
+        <w:shd w:val="clear" w:color="auto" w:fill="1F1F1F"/>
+        <w:spacing w:after="0" w:line="240" w:lineRule="auto"/>
+        <w:ind w:left="709"/>
+        <w:rPr>
+          <w:rFonts w:ascii="Consolas" w:eastAsia="Times New Roman" w:hAnsi="Consolas" w:cs="Times New Roman"/>
+          <w:color w:val="CCCCCC"/>
+          <w:kern w:val="0"/>
+          <w:sz w:val="21"/>
+          <w:szCs w:val="21"/>
+          <w:lang w:val="en-GB" w:eastAsia="en-GB"/>
+          <w14:ligatures w14:val="none"/>
+        </w:rPr>
+      </w:pPr>
+      <w:r>
+        <w:rPr>
+          <w:rFonts w:ascii="Consolas" w:eastAsia="Times New Roman" w:hAnsi="Consolas" w:cs="Times New Roman"/>
+          <w:color w:val="CCCCCC"/>
+          <w:kern w:val="0"/>
+          <w:sz w:val="21"/>
+          <w:szCs w:val="21"/>
+          <w:lang w:val="en-GB" w:eastAsia="en-GB"/>
+          <w14:ligatures w14:val="none"/>
+        </w:rPr>
+        <w:t>    ],</w:t>
+      </w:r>
+    </w:p>
+    <w:p>
+      <w:pPr>
+        <w:shd w:val="clear" w:color="auto" w:fill="1F1F1F"/>
+        <w:spacing w:after="0" w:line="240" w:lineRule="auto"/>
+        <w:ind w:left="709"/>
+        <w:rPr>
+          <w:rFonts w:ascii="Consolas" w:eastAsia="Times New Roman" w:hAnsi="Consolas" w:cs="Times New Roman"/>
+          <w:color w:val="CCCCCC"/>
+          <w:kern w:val="0"/>
+          <w:sz w:val="21"/>
+          <w:szCs w:val="21"/>
+          <w:lang w:val="en-GB" w:eastAsia="en-GB"/>
+          <w14:ligatures w14:val="none"/>
+        </w:rPr>
+      </w:pPr>
+      <w:r>
+        <w:rPr>
+          <w:rFonts w:ascii="Consolas" w:eastAsia="Times New Roman" w:hAnsi="Consolas" w:cs="Times New Roman"/>
+          <w:color w:val="CCCCCC"/>
+          <w:kern w:val="0"/>
+          <w:sz w:val="21"/>
+          <w:szCs w:val="21"/>
+          <w:lang w:val="en-GB" w:eastAsia="en-GB"/>
+          <w14:ligatures w14:val="none"/>
+        </w:rPr>
+        <w:t xml:space="preserve">    </w:t>
+      </w:r>
+      <w:r>
+        <w:rPr>
+          <w:rFonts w:ascii="Consolas" w:eastAsia="Times New Roman" w:hAnsi="Consolas" w:cs="Times New Roman"/>
+          <w:color w:val="9CDCFE"/>
+          <w:kern w:val="0"/>
+          <w:sz w:val="21"/>
+          <w:szCs w:val="21"/>
+          <w:lang w:val="en-GB" w:eastAsia="en-GB"/>
+          <w14:ligatures w14:val="none"/>
+        </w:rPr>
+        <w:t>"routes"</w:t>
+      </w:r>
+      <w:r>
+        <w:rPr>
+          <w:rFonts w:ascii="Consolas" w:eastAsia="Times New Roman" w:hAnsi="Consolas" w:cs="Times New Roman"/>
+          <w:color w:val="CCCCCC"/>
+          <w:kern w:val="0"/>
+          <w:sz w:val="21"/>
+          <w:szCs w:val="21"/>
+          <w:lang w:val="en-GB" w:eastAsia="en-GB"/>
+          <w14:ligatures w14:val="none"/>
+        </w:rPr>
+        <w:t>:[</w:t>
+      </w:r>
+    </w:p>
+    <w:p>
+      <w:pPr>
+        <w:shd w:val="clear" w:color="auto" w:fill="1F1F1F"/>
+        <w:spacing w:after="0" w:line="240" w:lineRule="auto"/>
+        <w:ind w:left="709"/>
+        <w:rPr>
+          <w:rFonts w:ascii="Consolas" w:eastAsia="Times New Roman" w:hAnsi="Consolas" w:cs="Times New Roman"/>
+          <w:color w:val="CCCCCC"/>
+          <w:kern w:val="0"/>
+          <w:sz w:val="21"/>
+          <w:szCs w:val="21"/>
+          <w:lang w:val="en-GB" w:eastAsia="en-GB"/>
+          <w14:ligatures w14:val="none"/>
+        </w:rPr>
+      </w:pPr>
+      <w:r>
+        <w:rPr>
+          <w:rFonts w:ascii="Consolas" w:eastAsia="Times New Roman" w:hAnsi="Consolas" w:cs="Times New Roman"/>
+          <w:color w:val="CCCCCC"/>
+          <w:kern w:val="0"/>
+          <w:sz w:val="21"/>
+          <w:szCs w:val="21"/>
+          <w:lang w:val="en-GB" w:eastAsia="en-GB"/>
+          <w14:ligatures w14:val="none"/>
+        </w:rPr>
+        <w:t>        {</w:t>
+      </w:r>
+    </w:p>
+    <w:p>
+      <w:pPr>
+        <w:shd w:val="clear" w:color="auto" w:fill="1F1F1F"/>
+        <w:spacing w:after="0" w:line="240" w:lineRule="auto"/>
+        <w:ind w:left="709"/>
+        <w:rPr>
+          <w:rFonts w:ascii="Consolas" w:eastAsia="Times New Roman" w:hAnsi="Consolas" w:cs="Times New Roman"/>
+          <w:color w:val="CCCCCC"/>
+          <w:kern w:val="0"/>
+          <w:sz w:val="21"/>
+          <w:szCs w:val="21"/>
+          <w:lang w:val="en-GB" w:eastAsia="en-GB"/>
+          <w14:ligatures w14:val="none"/>
+        </w:rPr>
+      </w:pPr>
+      <w:r>
+        <w:rPr>
+          <w:rFonts w:ascii="Consolas" w:eastAsia="Times New Roman" w:hAnsi="Consolas" w:cs="Times New Roman"/>
+          <w:color w:val="CCCCCC"/>
+          <w:kern w:val="0"/>
+          <w:sz w:val="21"/>
+          <w:szCs w:val="21"/>
+          <w:lang w:val="en-GB" w:eastAsia="en-GB"/>
+          <w14:ligatures w14:val="none"/>
+        </w:rPr>
+        <w:t xml:space="preserve">            </w:t>
+      </w:r>
+      <w:r>
+        <w:rPr>
+          <w:rFonts w:ascii="Consolas" w:eastAsia="Times New Roman" w:hAnsi="Consolas" w:cs="Times New Roman"/>
+          <w:color w:val="9CDCFE"/>
+          <w:kern w:val="0"/>
+          <w:sz w:val="21"/>
+          <w:szCs w:val="21"/>
+          <w:lang w:val="en-GB" w:eastAsia="en-GB"/>
+          <w14:ligatures w14:val="none"/>
+        </w:rPr>
+        <w:t>"src"</w:t>
+      </w:r>
+      <w:r>
+        <w:rPr>
+          <w:rFonts w:ascii="Consolas" w:eastAsia="Times New Roman" w:hAnsi="Consolas" w:cs="Times New Roman"/>
+          <w:color w:val="CCCCCC"/>
+          <w:kern w:val="0"/>
+          <w:sz w:val="21"/>
+          <w:szCs w:val="21"/>
+          <w:lang w:val="en-GB" w:eastAsia="en-GB"/>
+          <w14:ligatures w14:val="none"/>
+        </w:rPr>
+        <w:t>:</w:t>
+      </w:r>
+      <w:r>
+        <w:rPr>
+          <w:rFonts w:ascii="Consolas" w:eastAsia="Times New Roman" w:hAnsi="Consolas" w:cs="Times New Roman"/>
+          <w:color w:val="CE9178"/>
+          <w:kern w:val="0"/>
+          <w:sz w:val="21"/>
+          <w:szCs w:val="21"/>
+          <w:lang w:val="en-GB" w:eastAsia="en-GB"/>
+          <w14:ligatures w14:val="none"/>
+        </w:rPr>
+        <w:t>"/(.*)"</w:t>
+      </w:r>
+      <w:r>
+        <w:rPr>
+          <w:rFonts w:ascii="Consolas" w:eastAsia="Times New Roman" w:hAnsi="Consolas" w:cs="Times New Roman"/>
+          <w:color w:val="CCCCCC"/>
+          <w:kern w:val="0"/>
+          <w:sz w:val="21"/>
+          <w:szCs w:val="21"/>
+          <w:lang w:val="en-GB" w:eastAsia="en-GB"/>
+          <w14:ligatures w14:val="none"/>
+        </w:rPr>
+        <w:t>,</w:t>
+      </w:r>
+    </w:p>
+    <w:p>
+      <w:pPr>
+        <w:shd w:val="clear" w:color="auto" w:fill="1F1F1F"/>
+        <w:spacing w:after="0" w:line="240" w:lineRule="auto"/>
+        <w:ind w:left="709"/>
+        <w:rPr>
+          <w:rFonts w:ascii="Consolas" w:eastAsia="Times New Roman" w:hAnsi="Consolas" w:cs="Times New Roman"/>
+          <w:color w:val="CCCCCC"/>
+          <w:kern w:val="0"/>
+          <w:sz w:val="21"/>
+          <w:szCs w:val="21"/>
+          <w:lang w:val="en-GB" w:eastAsia="en-GB"/>
+          <w14:ligatures w14:val="none"/>
+        </w:rPr>
+      </w:pPr>
+      <w:r>
+        <w:rPr>
+          <w:rFonts w:ascii="Consolas" w:eastAsia="Times New Roman" w:hAnsi="Consolas" w:cs="Times New Roman"/>
+          <w:color w:val="CCCCCC"/>
+          <w:kern w:val="0"/>
+          <w:sz w:val="21"/>
+          <w:szCs w:val="21"/>
+          <w:lang w:val="en-GB" w:eastAsia="en-GB"/>
+          <w14:ligatures w14:val="none"/>
+        </w:rPr>
+        <w:t xml:space="preserve">            </w:t>
+      </w:r>
+      <w:r>
+        <w:rPr>
+          <w:rFonts w:ascii="Consolas" w:eastAsia="Times New Roman" w:hAnsi="Consolas" w:cs="Times New Roman"/>
+          <w:color w:val="9CDCFE"/>
+          <w:kern w:val="0"/>
+          <w:sz w:val="21"/>
+          <w:szCs w:val="21"/>
+          <w:lang w:val="en-GB" w:eastAsia="en-GB"/>
+          <w14:ligatures w14:val="none"/>
+        </w:rPr>
+        <w:t>"dest"</w:t>
+      </w:r>
+      <w:r>
+        <w:rPr>
+          <w:rFonts w:ascii="Consolas" w:eastAsia="Times New Roman" w:hAnsi="Consolas" w:cs="Times New Roman"/>
+          <w:color w:val="CCCCCC"/>
+          <w:kern w:val="0"/>
+          <w:sz w:val="21"/>
+          <w:szCs w:val="21"/>
+          <w:lang w:val="en-GB" w:eastAsia="en-GB"/>
+          <w14:ligatures w14:val="none"/>
+        </w:rPr>
+        <w:t>:</w:t>
+      </w:r>
+      <w:r>
+        <w:rPr>
+          <w:rFonts w:ascii="Consolas" w:eastAsia="Times New Roman" w:hAnsi="Consolas" w:cs="Times New Roman"/>
+          <w:color w:val="CE9178"/>
+          <w:kern w:val="0"/>
+          <w:sz w:val="21"/>
+          <w:szCs w:val="21"/>
+          <w:lang w:val="en-GB" w:eastAsia="en-GB"/>
+          <w14:ligatures w14:val="none"/>
+        </w:rPr>
+        <w:t>"/"</w:t>
+      </w:r>
+    </w:p>
+    <w:p>
+      <w:pPr>
+        <w:shd w:val="clear" w:color="auto" w:fill="1F1F1F"/>
+        <w:spacing w:after="0" w:line="240" w:lineRule="auto"/>
+        <w:ind w:left="709"/>
+        <w:rPr>
+          <w:rFonts w:ascii="Consolas" w:eastAsia="Times New Roman" w:hAnsi="Consolas" w:cs="Times New Roman"/>
+          <w:color w:val="CCCCCC"/>
+          <w:kern w:val="0"/>
+          <w:sz w:val="21"/>
+          <w:szCs w:val="21"/>
+          <w:lang w:val="en-GB" w:eastAsia="en-GB"/>
+          <w14:ligatures w14:val="none"/>
+        </w:rPr>
+      </w:pPr>
+      <w:r>
+        <w:rPr>
+          <w:rFonts w:ascii="Consolas" w:eastAsia="Times New Roman" w:hAnsi="Consolas" w:cs="Times New Roman"/>
+          <w:color w:val="CCCCCC"/>
+          <w:kern w:val="0"/>
+          <w:sz w:val="21"/>
+          <w:szCs w:val="21"/>
+          <w:lang w:val="en-GB" w:eastAsia="en-GB"/>
+          <w14:ligatures w14:val="none"/>
+        </w:rPr>
+        <w:t>        }</w:t>
+      </w:r>
+    </w:p>
+    <w:p>
+      <w:pPr>
+        <w:shd w:val="clear" w:color="auto" w:fill="1F1F1F"/>
+        <w:spacing w:after="0" w:line="240" w:lineRule="auto"/>
+        <w:ind w:left="709"/>
+        <w:rPr>
+          <w:rFonts w:ascii="Consolas" w:eastAsia="Times New Roman" w:hAnsi="Consolas" w:cs="Times New Roman"/>
+          <w:color w:val="CCCCCC"/>
+          <w:kern w:val="0"/>
+          <w:sz w:val="21"/>
+          <w:szCs w:val="21"/>
+          <w:lang w:val="en-GB" w:eastAsia="en-GB"/>
+          <w14:ligatures w14:val="none"/>
+        </w:rPr>
+      </w:pPr>
+      <w:r>
+        <w:rPr>
+          <w:rFonts w:ascii="Consolas" w:eastAsia="Times New Roman" w:hAnsi="Consolas" w:cs="Times New Roman"/>
+          <w:color w:val="CCCCCC"/>
+          <w:kern w:val="0"/>
+          <w:sz w:val="21"/>
+          <w:szCs w:val="21"/>
+          <w:lang w:val="en-GB" w:eastAsia="en-GB"/>
+          <w14:ligatures w14:val="none"/>
+        </w:rPr>
+        <w:t>    ]</w:t>
+      </w:r>
+    </w:p>
+    <w:p>
+      <w:pPr>
+        <w:shd w:val="clear" w:color="auto" w:fill="1F1F1F"/>
+        <w:spacing w:after="0" w:line="240" w:lineRule="auto"/>
+        <w:ind w:left="709"/>
+        <w:rPr>
+          <w:rFonts w:ascii="Consolas" w:eastAsia="Times New Roman" w:hAnsi="Consolas" w:cs="Times New Roman"/>
+          <w:color w:val="CCCCCC"/>
+          <w:kern w:val="0"/>
+          <w:sz w:val="21"/>
+          <w:szCs w:val="21"/>
+          <w:lang w:val="en-GB" w:eastAsia="en-GB"/>
+          <w14:ligatures w14:val="none"/>
+        </w:rPr>
+      </w:pPr>
+      <w:r>
+        <w:rPr>
+          <w:rFonts w:ascii="Consolas" w:eastAsia="Times New Roman" w:hAnsi="Consolas" w:cs="Times New Roman"/>
+          <w:color w:val="CCCCCC"/>
+          <w:kern w:val="0"/>
+          <w:sz w:val="21"/>
+          <w:szCs w:val="21"/>
+          <w:lang w:val="en-GB" w:eastAsia="en-GB"/>
+          <w14:ligatures w14:val="none"/>
+        </w:rPr>
+        <w:t>}</w:t>
+      </w:r>
+    </w:p>
+    <w:p>
+      <w:pPr>
+        <w:shd w:val="clear" w:color="auto" w:fill="1F1F1F"/>
+        <w:spacing w:after="0" w:line="240" w:lineRule="auto"/>
+        <w:ind w:left="709"/>
+        <w:rPr>
+          <w:rFonts w:ascii="Consolas" w:eastAsia="Times New Roman" w:hAnsi="Consolas" w:cs="Times New Roman"/>
+          <w:color w:val="CCCCCC"/>
+          <w:kern w:val="0"/>
+          <w:sz w:val="21"/>
+          <w:szCs w:val="21"/>
+          <w:lang w:val="en-GB" w:eastAsia="en-GB"/>
+          <w14:ligatures w14:val="none"/>
+        </w:rPr>
+      </w:pPr>
+    </w:p>
+    <w:p>
+      <w:pPr>
+        <w:spacing w:after="0" w:line="240" w:lineRule="auto"/>
+        <w:ind w:left="709"/>
+        <w:rPr>
+          <w:sz w:val="10"/>
+          <w:szCs w:val="10"/>
+          <w:lang w:val="en-GB"/>
+        </w:rPr>
+      </w:pPr>
+    </w:p>
+    <w:p>
+      <w:pPr>
+        <w:spacing w:after="0" w:line="240" w:lineRule="auto"/>
+        <w:ind w:left="720"/>
+        <w:rPr>
+          <w:lang w:val="en-GB"/>
+        </w:rPr>
+      </w:pPr>
+      <w:r>
+        <w:rPr>
+          <w:lang w:val="en-GB"/>
+        </w:rPr>
+        <w:t>Here, “version”:2, and everything under “routes” is kind of mandatory. The details under “build” will change project</w:t>
+      </w:r>
+      <w:r>
+        <w:rPr>
+          <w:lang w:val="en-GB"/>
+        </w:rPr>
+        <w:t>-</w:t>
+      </w:r>
+      <w:r>
+        <w:rPr>
+          <w:lang w:val="en-GB"/>
+        </w:rPr>
+        <w:t>wise.</w:t>
+      </w:r>
+    </w:p>
+    <w:p>
+      <w:pPr>
+        <w:spacing w:after="0" w:line="240" w:lineRule="auto"/>
+        <w:ind w:left="720"/>
+        <w:rPr>
+          <w:lang w:val="en-GB"/>
+        </w:rPr>
+      </w:pPr>
+    </w:p>
+    <w:p>
+      <w:pPr>
+        <w:spacing w:after="0" w:line="240" w:lineRule="auto"/>
+        <w:ind w:left="720"/>
+        <w:rPr>
+          <w:sz w:val="4"/>
+          <w:szCs w:val="4"/>
+          <w:lang w:val="en-GB"/>
+        </w:rPr>
+      </w:pPr>
+    </w:p>
+    <w:p>
+      <w:pPr>
+        <w:pStyle w:val="ListParagraph"/>
+        <w:numPr>
+          <w:ilvl w:val="0"/>
+          <w:numId w:val="1"/>
+        </w:numPr>
+        <w:spacing w:after="0" w:line="240" w:lineRule="auto"/>
+        <w:rPr>
+          <w:lang w:val="en-GB"/>
+        </w:rPr>
+      </w:pPr>
+      <w:r>
+        <w:rPr>
+          <w:lang w:val="en-GB"/>
+        </w:rPr>
         <w:t xml:space="preserve">Then </w:t>
       </w:r>
       <w:r>
         <w:rPr>
           <w:lang w:val="en-GB"/>
         </w:rPr>
-        <w:t>upload this to Vercel a</w:t>
-      </w:r>
-      <w:r>
-        <w:rPr>
-          <w:lang w:val="en-GB"/>
-        </w:rPr>
-        <w:t>nd select repo. Specify environment (.env) file (if any).</w:t>
-      </w:r>
-    </w:p>
-    <w:p>
-      <w:pPr>
-        <w:pStyle w:val="ListParagraph"/>
-        <w:rPr>
-          <w:lang w:val="en-GB"/>
-        </w:rPr>
-      </w:pPr>
+        <w:t>upload this to Vercel and select repo. Specify environment (.env) file (if any).</w:t>
+      </w:r>
     </w:p>
     <w:sectPr>
       <w:pgSz w:w="11906" w:h="16838"/>
@@ -1035,9 +1956,95 @@
 <file path=word/numbering.xml><?xml version="1.0" encoding="utf-8"?>
 <w:numbering xmlns:wpc="http://schemas.microsoft.com/office/word/2010/wordprocessingCanvas" xmlns:cx="http://schemas.microsoft.com/office/drawing/2014/chartex" xmlns:cx1="http://schemas.microsoft.com/office/drawing/2015/9/8/chartex" xmlns:cx2="http://schemas.microsoft.com/office/drawing/2015/10/21/chartex" xmlns:cx3="http://schemas.microsoft.com/office/drawing/2016/5/9/chartex" xmlns:cx4="http://schemas.microsoft.com/office/drawing/2016/5/10/chartex" xmlns:cx5="http://schemas.microsoft.com/office/drawing/2016/5/11/chartex" xmlns:cx6="http://schemas.microsoft.com/office/drawing/2016/5/12/chartex" xmlns:cx7="http://schemas.microsoft.com/office/drawing/2016/5/13/chartex" xmlns:cx8="http://schemas.microsoft.com/office/drawing/2016/5/14/chartex" xmlns:mc="http://schemas.openxmlformats.org/markup-compatibility/2006" xmlns:aink="http://schemas.microsoft.com/office/drawing/2016/ink" xmlns:am3d="http://schemas.microsoft.com/office/drawing/2017/model3d" xmlns:o="urn:schemas-microsoft-com:office:office" xmlns:oel="http://schemas.microsoft.com/office/2019/extlst" xmlns:r="http://schemas.openxmlformats.org/officeDocument/2006/relationships" xmlns:m="http://schemas.openxmlformats.org/officeDocument/2006/math" xmlns:v="urn:schemas-microsoft-com:vml" xmlns:wp14="http://schemas.microsoft.com/office/word/2010/wordprocessingDrawing" xmlns:wp="http://schemas.openxmlformats.org/drawingml/2006/wordprocessingDrawing" xmlns:w10="urn:schemas-microsoft-com:office:word" xmlns:w="http://schemas.openxmlformats.org/wordprocessingml/2006/main" xmlns:w14="http://schemas.microsoft.com/office/word/2010/wordml" xmlns:w15="http://schemas.microsoft.com/office/word/2012/wordml" xmlns:w16cex="http://schemas.microsoft.com/office/word/2018/wordml/cex" xmlns:w16cid="http://schemas.microsoft.com/office/word/2016/wordml/cid" xmlns:w16="http://schemas.microsoft.com/office/word/2018/wordml" xmlns:w16du="http://schemas.microsoft.com/office/word/2023/wordml/word16du" xmlns:w16sdtdh="http://schemas.microsoft.com/office/word/2020/wordml/sdtdatahash" xmlns:w16se="http://schemas.microsoft.com/office/word/2015/wordml/symex" xmlns:wpg="http://schemas.microsoft.com/office/word/2010/wordprocessingGroup" xmlns:wpi="http://schemas.microsoft.com/office/word/2010/wordprocessingInk" xmlns:wne="http://schemas.microsoft.com/office/word/2006/wordml" xmlns:wps="http://schemas.microsoft.com/office/word/2010/wordprocessingShape" mc:Ignorable="w14 w15 w16se w16cid w16 w16cex w16sdtdh w16du wp14">
   <w:abstractNum w:abstractNumId="0" w15:restartNumberingAfterBreak="0">
+    <w:nsid w:val="1FDD10D6"/>
+    <w:multiLevelType w:val="hybridMultilevel"/>
+    <w:tmpl w:val="381AA7F2"/>
+    <w:lvl w:ilvl="0" w:tplc="0809000F">
+      <w:start w:val="1"/>
+      <w:numFmt w:val="decimal"/>
+      <w:lvlText w:val="%1."/>
+      <w:lvlJc w:val="left"/>
+      <w:pPr>
+        <w:ind w:left="1440" w:hanging="360"/>
+      </w:pPr>
+    </w:lvl>
+    <w:lvl w:ilvl="1" w:tplc="08090019" w:tentative="1">
+      <w:start w:val="1"/>
+      <w:numFmt w:val="lowerLetter"/>
+      <w:lvlText w:val="%2."/>
+      <w:lvlJc w:val="left"/>
+      <w:pPr>
+        <w:ind w:left="2160" w:hanging="360"/>
+      </w:pPr>
+    </w:lvl>
+    <w:lvl w:ilvl="2" w:tplc="0809001B" w:tentative="1">
+      <w:start w:val="1"/>
+      <w:numFmt w:val="lowerRoman"/>
+      <w:lvlText w:val="%3."/>
+      <w:lvlJc w:val="right"/>
+      <w:pPr>
+        <w:ind w:left="2880" w:hanging="180"/>
+      </w:pPr>
+    </w:lvl>
+    <w:lvl w:ilvl="3" w:tplc="0809000F" w:tentative="1">
+      <w:start w:val="1"/>
+      <w:numFmt w:val="decimal"/>
+      <w:lvlText w:val="%4."/>
+      <w:lvlJc w:val="left"/>
+      <w:pPr>
+        <w:ind w:left="3600" w:hanging="360"/>
+      </w:pPr>
+    </w:lvl>
+    <w:lvl w:ilvl="4" w:tplc="08090019" w:tentative="1">
+      <w:start w:val="1"/>
+      <w:numFmt w:val="lowerLetter"/>
+      <w:lvlText w:val="%5."/>
+      <w:lvlJc w:val="left"/>
+      <w:pPr>
+        <w:ind w:left="4320" w:hanging="360"/>
+      </w:pPr>
+    </w:lvl>
+    <w:lvl w:ilvl="5" w:tplc="0809001B" w:tentative="1">
+      <w:start w:val="1"/>
+      <w:numFmt w:val="lowerRoman"/>
+      <w:lvlText w:val="%6."/>
+      <w:lvlJc w:val="right"/>
+      <w:pPr>
+        <w:ind w:left="5040" w:hanging="180"/>
+      </w:pPr>
+    </w:lvl>
+    <w:lvl w:ilvl="6" w:tplc="0809000F" w:tentative="1">
+      <w:start w:val="1"/>
+      <w:numFmt w:val="decimal"/>
+      <w:lvlText w:val="%7."/>
+      <w:lvlJc w:val="left"/>
+      <w:pPr>
+        <w:ind w:left="5760" w:hanging="360"/>
+      </w:pPr>
+    </w:lvl>
+    <w:lvl w:ilvl="7" w:tplc="08090019" w:tentative="1">
+      <w:start w:val="1"/>
+      <w:numFmt w:val="lowerLetter"/>
+      <w:lvlText w:val="%8."/>
+      <w:lvlJc w:val="left"/>
+      <w:pPr>
+        <w:ind w:left="6480" w:hanging="360"/>
+      </w:pPr>
+    </w:lvl>
+    <w:lvl w:ilvl="8" w:tplc="0809001B" w:tentative="1">
+      <w:start w:val="1"/>
+      <w:numFmt w:val="lowerRoman"/>
+      <w:lvlText w:val="%9."/>
+      <w:lvlJc w:val="right"/>
+      <w:pPr>
+        <w:ind w:left="7200" w:hanging="180"/>
+      </w:pPr>
+    </w:lvl>
+  </w:abstractNum>
+  <w:abstractNum w:abstractNumId="1" w15:restartNumberingAfterBreak="0">
     <w:nsid w:val="70012777"/>
     <w:multiLevelType w:val="hybridMultilevel"/>
-    <w:tmpl w:val="F496D010"/>
+    <w:tmpl w:val="F23C966E"/>
     <w:lvl w:ilvl="0" w:tplc="3DEE56CA">
       <w:start w:val="1"/>
       <w:numFmt w:val="decimal"/>
@@ -1125,6 +2132,9 @@
     </w:lvl>
   </w:abstractNum>
   <w:num w:numId="1" w16cid:durableId="221405373">
+    <w:abstractNumId w:val="1"/>
+  </w:num>
+  <w:num w:numId="2" w16cid:durableId="1968077112">
     <w:abstractNumId w:val="0"/>
   </w:num>
 </w:numbering>
@@ -1538,6 +2548,7 @@
   <w:style w:type="character" w:default="1" w:styleId="DefaultParagraphFont">
     <w:name w:val="Default Paragraph Font"/>
     <w:uiPriority w:val="1"/>
+    <w:semiHidden/>
     <w:unhideWhenUsed/>
   </w:style>
   <w:style w:type="table" w:default="1" w:styleId="TableNormal">

</xml_diff>